<commit_message>
Add Software Engineer title to position to highlight SWE experience
</commit_message>
<xml_diff>
--- a/Michael Mroczka's Resume.docx
+++ b/Michael Mroczka's Resume.docx
@@ -388,7 +388,7 @@
                 <w:i/>
                 <w:szCs w:val="20"/>
               </w:rPr>
-              <w:t xml:space="preserve">Digital Technology Leadership Program </w:t>
+              <w:t>Software Engineer</w:t>
             </w:r>
           </w:p>
         </w:tc>
@@ -715,6 +715,8 @@
               </w:rPr>
               <w:t>three new full-time</w:t>
             </w:r>
+            <w:bookmarkStart w:id="2" w:name="_GoBack"/>
+            <w:bookmarkEnd w:id="2"/>
             <w:r>
               <w:rPr>
                 <w:rFonts w:ascii="Avenir Roman" w:hAnsi="Avenir Roman" w:cs="Open Sans"/>
@@ -928,8 +930,8 @@
                 <w:szCs w:val="20"/>
               </w:rPr>
             </w:pPr>
-            <w:bookmarkStart w:id="2" w:name="_Hlk529961858"/>
-            <w:bookmarkStart w:id="3" w:name="_Hlk513899332"/>
+            <w:bookmarkStart w:id="3" w:name="_Hlk529961858"/>
+            <w:bookmarkStart w:id="4" w:name="_Hlk513899332"/>
             <w:r>
               <w:rPr>
                 <w:rFonts w:ascii="Avenir Roman" w:hAnsi="Avenir Roman" w:cs="Open Sans"/>
@@ -981,7 +983,7 @@
                 <w:szCs w:val="20"/>
               </w:rPr>
             </w:pPr>
-            <w:bookmarkStart w:id="4" w:name="_Hlk529961965"/>
+            <w:bookmarkStart w:id="5" w:name="_Hlk529961965"/>
             <w:r>
               <w:rPr>
                 <w:rFonts w:ascii="Avenir Roman" w:hAnsi="Avenir Roman" w:cs="Open Sans"/>
@@ -992,7 +994,7 @@
               </w:rPr>
               <w:t>Software Engineering Internship</w:t>
             </w:r>
-            <w:bookmarkEnd w:id="4"/>
+            <w:bookmarkEnd w:id="5"/>
           </w:p>
         </w:tc>
         <w:tc>
@@ -1028,7 +1030,7 @@
           </w:p>
         </w:tc>
       </w:tr>
-      <w:bookmarkEnd w:id="2"/>
+      <w:bookmarkEnd w:id="3"/>
       <w:tr>
         <w:trPr>
           <w:cantSplit/>
@@ -1115,7 +1117,7 @@
           </w:p>
         </w:tc>
       </w:tr>
-      <w:bookmarkEnd w:id="3"/>
+      <w:bookmarkEnd w:id="4"/>
       <w:tr>
         <w:trPr>
           <w:gridAfter w:val="1"/>
@@ -1518,7 +1520,7 @@
                 <w:u w:val="single"/>
               </w:rPr>
             </w:pPr>
-            <w:bookmarkStart w:id="5" w:name="_Hlk529909030"/>
+            <w:bookmarkStart w:id="6" w:name="_Hlk529909030"/>
             <w:r>
               <w:rPr>
                 <w:rFonts w:ascii="Avenir Roman" w:hAnsi="Avenir Roman" w:cs="Open Sans"/>
@@ -1530,7 +1532,7 @@
               </w:rPr>
               <w:t>EDUCATION</w:t>
             </w:r>
-            <w:bookmarkEnd w:id="5"/>
+            <w:bookmarkEnd w:id="6"/>
           </w:p>
         </w:tc>
       </w:tr>
@@ -1596,7 +1598,7 @@
                 <w:szCs w:val="20"/>
               </w:rPr>
             </w:pPr>
-            <w:bookmarkStart w:id="6" w:name="_Hlk513902339"/>
+            <w:bookmarkStart w:id="7" w:name="_Hlk513902339"/>
             <w:r>
               <w:rPr>
                 <w:rFonts w:ascii="Avenir Roman" w:hAnsi="Avenir Roman" w:cs="Open Sans"/>
@@ -1708,7 +1710,7 @@
                 <w:szCs w:val="19"/>
               </w:rPr>
             </w:pPr>
-            <w:bookmarkStart w:id="7" w:name="_Hlk529973742"/>
+            <w:bookmarkStart w:id="8" w:name="_Hlk529973742"/>
             <w:r>
               <w:rPr>
                 <w:rFonts w:ascii="Avenir Roman" w:eastAsia="Times New Roman" w:hAnsi="Avenir Roman" w:cs="Open Sans"/>
@@ -1720,7 +1722,7 @@
               <w:t>Computer Science with Artificial Intelligence concentration</w:t>
             </w:r>
           </w:p>
-          <w:bookmarkEnd w:id="7"/>
+          <w:bookmarkEnd w:id="8"/>
           <w:p>
             <w:pPr>
               <w:pStyle w:val="detailswbullets1"/>
@@ -1836,7 +1838,7 @@
           </w:p>
         </w:tc>
       </w:tr>
-      <w:bookmarkEnd w:id="6"/>
+      <w:bookmarkEnd w:id="7"/>
       <w:tr>
         <w:trPr>
           <w:gridAfter w:val="1"/>
@@ -1902,9 +1904,9 @@
                 <w:szCs w:val="20"/>
               </w:rPr>
             </w:pPr>
-            <w:bookmarkStart w:id="8" w:name="_Hlk513902597"/>
-            <w:bookmarkStart w:id="9" w:name="_Hlk513900702"/>
-            <w:bookmarkStart w:id="10" w:name="_Hlk513900739"/>
+            <w:bookmarkStart w:id="9" w:name="_Hlk513902597"/>
+            <w:bookmarkStart w:id="10" w:name="_Hlk513900702"/>
+            <w:bookmarkStart w:id="11" w:name="_Hlk513900739"/>
             <w:r>
               <w:rPr>
                 <w:rFonts w:ascii="Avenir Roman" w:hAnsi="Avenir Roman" w:cs="Open Sans"/>
@@ -2056,8 +2058,8 @@
                 <w:szCs w:val="19"/>
               </w:rPr>
             </w:pPr>
-            <w:bookmarkStart w:id="11" w:name="_Hlk529909211"/>
-            <w:bookmarkEnd w:id="8"/>
+            <w:bookmarkStart w:id="12" w:name="_Hlk529909211"/>
+            <w:bookmarkEnd w:id="9"/>
             <w:r>
               <w:rPr>
                 <w:rFonts w:ascii="Avenir Roman" w:eastAsia="Times New Roman" w:hAnsi="Avenir Roman" w:cs="Open Sans"/>
@@ -2120,7 +2122,7 @@
               </w:rPr>
               <w:t>Advanced C++; Algorithm Design; Data Structures; Object-Oriented Programming</w:t>
             </w:r>
-            <w:bookmarkEnd w:id="11"/>
+            <w:bookmarkEnd w:id="12"/>
           </w:p>
           <w:p>
             <w:pPr>
@@ -2255,8 +2257,8 @@
           </w:p>
         </w:tc>
       </w:tr>
-      <w:bookmarkEnd w:id="9"/>
       <w:bookmarkEnd w:id="10"/>
+      <w:bookmarkEnd w:id="11"/>
       <w:tr>
         <w:trPr>
           <w:gridAfter w:val="1"/>
@@ -2376,7 +2378,7 @@
                 <w:szCs w:val="18"/>
               </w:rPr>
             </w:pPr>
-            <w:bookmarkStart w:id="12" w:name="_Hlk529961047"/>
+            <w:bookmarkStart w:id="13" w:name="_Hlk529961047"/>
             <w:r>
               <w:rPr>
                 <w:rFonts w:ascii="Avenir Roman" w:hAnsi="Avenir Roman" w:cs="Open Sans"/>
@@ -2395,7 +2397,7 @@
               </w:rPr>
               <w:t xml:space="preserve"> Chrome extension helping language learners increase passive study time by swapping words on webpage into their target language</w:t>
             </w:r>
-            <w:bookmarkEnd w:id="12"/>
+            <w:bookmarkEnd w:id="13"/>
             <w:r>
               <w:rPr>
                 <w:rFonts w:ascii="Avenir Roman" w:hAnsi="Avenir Roman" w:cs="Open Sans"/>
@@ -2412,8 +2414,6 @@
               </w:rPr>
               <w:t xml:space="preserve"> from popular Duolingo application</w:t>
             </w:r>
-            <w:bookmarkStart w:id="13" w:name="_GoBack"/>
-            <w:bookmarkEnd w:id="13"/>
           </w:p>
           <w:p>
             <w:pPr>
@@ -7324,7 +7324,7 @@
 </file>
 
 <file path=customXml/itemProps1.xml><?xml version="1.0" encoding="utf-8"?>
-<ds:datastoreItem xmlns:ds="http://schemas.openxmlformats.org/officeDocument/2006/customXml" ds:itemID="{2EC4FC37-6153-EB4E-94FC-B763D354D55A}">
+<ds:datastoreItem xmlns:ds="http://schemas.openxmlformats.org/officeDocument/2006/customXml" ds:itemID="{416411C0-BC0F-2F42-A0B9-5B4AB06246A8}">
   <ds:schemaRefs>
     <ds:schemaRef ds:uri="http://schemas.openxmlformats.org/officeDocument/2006/bibliography"/>
   </ds:schemaRefs>

</xml_diff>

<commit_message>
Change address & make phone number clickable/callable
</commit_message>
<xml_diff>
--- a/Michael Mroczka's Resume.docx
+++ b/Michael Mroczka's Resume.docx
@@ -63,21 +63,19 @@
               <w:rPr>
                 <w:rFonts w:ascii="Avenir Roman" w:hAnsi="Avenir Roman" w:cs="Open Sans"/>
               </w:rPr>
-              <w:t xml:space="preserve">1269 </w:t>
-            </w:r>
-            <w:proofErr w:type="spellStart"/>
-            <w:r>
-              <w:rPr>
-                <w:rFonts w:ascii="Avenir Roman" w:hAnsi="Avenir Roman" w:cs="Open Sans"/>
-              </w:rPr>
-              <w:t>Crowndale</w:t>
-            </w:r>
-            <w:proofErr w:type="spellEnd"/>
-            <w:r>
-              <w:rPr>
-                <w:rFonts w:ascii="Avenir Roman" w:hAnsi="Avenir Roman" w:cs="Open Sans"/>
-              </w:rPr>
-              <w:t xml:space="preserve"> Lane,</w:t>
+              <w:t>2351</w:t>
+            </w:r>
+            <w:r>
+              <w:rPr>
+                <w:rFonts w:ascii="Avenir Roman" w:hAnsi="Avenir Roman" w:cs="Open Sans"/>
+              </w:rPr>
+              <w:t xml:space="preserve"> </w:t>
+            </w:r>
+            <w:r>
+              <w:rPr>
+                <w:rFonts w:ascii="Avenir Roman" w:hAnsi="Avenir Roman" w:cs="Open Sans"/>
+              </w:rPr>
+              <w:t>W. Congress Parkway</w:t>
             </w:r>
           </w:p>
           <w:p>
@@ -93,7 +91,7 @@
               <w:rPr>
                 <w:rFonts w:ascii="Avenir Roman" w:hAnsi="Avenir Roman" w:cs="Open Sans"/>
               </w:rPr>
-              <w:t>Canton, MI 48188</w:t>
+              <w:t>Chicago, IL 60612</w:t>
             </w:r>
           </w:p>
         </w:tc>
@@ -169,27 +167,38 @@
                 <w:bCs/>
               </w:rPr>
             </w:pPr>
-            <w:r>
-              <w:rPr>
-                <w:rFonts w:ascii="Avenir Roman" w:hAnsi="Avenir Roman" w:cs="Open Sans"/>
-              </w:rPr>
-              <w:t>513.371.4598</w:t>
-            </w:r>
-            <w:r>
-              <w:rPr>
-                <w:rFonts w:ascii="Avenir Roman" w:hAnsi="Avenir Roman" w:cs="Open Sans"/>
-                <w:b/>
-                <w:bCs/>
-              </w:rPr>
-              <w:t xml:space="preserve">                   </w:t>
-            </w:r>
-            <w:r>
-              <w:rPr>
-                <w:rFonts w:ascii="Avenir Roman" w:hAnsi="Avenir Roman" w:cs="Open Sans"/>
-              </w:rPr>
-              <w:t xml:space="preserve">    </w:t>
-            </w:r>
             <w:hyperlink r:id="rId9" w:history="1">
+              <w:r>
+                <w:rPr>
+                  <w:rStyle w:val="Hyperlink"/>
+                  <w:rFonts w:ascii="Avenir Roman" w:hAnsi="Avenir Roman" w:cs="Open Sans"/>
+                </w:rPr>
+                <w:t>513.371.4598</w:t>
+              </w:r>
+              <w:r>
+                <w:rPr>
+                  <w:rStyle w:val="Hyperlink"/>
+                  <w:rFonts w:ascii="Avenir Roman" w:hAnsi="Avenir Roman" w:cs="Open Sans"/>
+                  <w:b/>
+                  <w:bCs/>
+                </w:rPr>
+                <w:t xml:space="preserve">                   </w:t>
+              </w:r>
+              <w:r>
+                <w:rPr>
+                  <w:rStyle w:val="Hyperlink"/>
+                  <w:rFonts w:ascii="Avenir Roman" w:hAnsi="Avenir Roman" w:cs="Open Sans"/>
+                </w:rPr>
+                <w:t xml:space="preserve">   </w:t>
+              </w:r>
+            </w:hyperlink>
+            <w:r>
+              <w:rPr>
+                <w:rFonts w:ascii="Avenir Roman" w:hAnsi="Avenir Roman" w:cs="Open Sans"/>
+              </w:rPr>
+              <w:t xml:space="preserve"> </w:t>
+            </w:r>
+            <w:hyperlink r:id="rId10" w:history="1">
               <w:r>
                 <w:rPr>
                   <w:rStyle w:val="Hyperlink"/>
@@ -715,8 +724,6 @@
               </w:rPr>
               <w:t>three new full-time</w:t>
             </w:r>
-            <w:bookmarkStart w:id="2" w:name="_GoBack"/>
-            <w:bookmarkEnd w:id="2"/>
             <w:r>
               <w:rPr>
                 <w:rFonts w:ascii="Avenir Roman" w:hAnsi="Avenir Roman" w:cs="Open Sans"/>
@@ -755,7 +762,17 @@
                 <w:sz w:val="18"/>
                 <w:szCs w:val="18"/>
               </w:rPr>
-              <w:t xml:space="preserve">Implemented Java API endpoints for </w:t>
+              <w:t xml:space="preserve">Implemented Java API endpoints </w:t>
+            </w:r>
+            <w:bookmarkStart w:id="2" w:name="_GoBack"/>
+            <w:bookmarkEnd w:id="2"/>
+            <w:r>
+              <w:rPr>
+                <w:rFonts w:ascii="Avenir Roman" w:hAnsi="Avenir Roman" w:cs="Open Sans"/>
+                <w:sz w:val="18"/>
+                <w:szCs w:val="18"/>
+              </w:rPr>
+              <w:t xml:space="preserve">for </w:t>
             </w:r>
             <w:r>
               <w:rPr>
@@ -6432,7 +6449,7 @@
     </w:rPrDefault>
     <w:pPrDefault/>
   </w:docDefaults>
-  <w:latentStyles w:defLockedState="0" w:defUIPriority="0" w:defSemiHidden="0" w:defUnhideWhenUsed="0" w:defQFormat="0" w:count="375">
+  <w:latentStyles w:defLockedState="0" w:defUIPriority="0" w:defSemiHidden="0" w:defUnhideWhenUsed="0" w:defQFormat="0" w:count="376">
     <w:lsdException w:name="Normal" w:qFormat="1"/>
     <w:lsdException w:name="heading 1" w:qFormat="1"/>
     <w:lsdException w:name="heading 2" w:semiHidden="1" w:unhideWhenUsed="1" w:qFormat="1"/>
@@ -6448,7 +6465,8 @@
     <w:lsdException w:name="Subtitle" w:qFormat="1"/>
     <w:lsdException w:name="Strong" w:qFormat="1"/>
     <w:lsdException w:name="Emphasis" w:qFormat="1"/>
-    <w:lsdException w:name="Normal Table" w:semiHidden="1" w:unhideWhenUsed="1"/>
+    <w:lsdException w:name="HTML Variable" w:semiHidden="1" w:unhideWhenUsed="1"/>
+    <w:lsdException w:name="Outline List 3" w:semiHidden="1" w:unhideWhenUsed="1"/>
     <w:lsdException w:name="Table Simple 1" w:semiHidden="1" w:unhideWhenUsed="1"/>
     <w:lsdException w:name="Table Simple 2" w:semiHidden="1" w:unhideWhenUsed="1"/>
     <w:lsdException w:name="Table Simple 3" w:semiHidden="1" w:unhideWhenUsed="1"/>
@@ -6490,8 +6508,7 @@
     <w:lsdException w:name="Table Subtle 2" w:semiHidden="1" w:unhideWhenUsed="1"/>
     <w:lsdException w:name="Table Web 1" w:semiHidden="1" w:unhideWhenUsed="1"/>
     <w:lsdException w:name="Table Web 2" w:semiHidden="1" w:unhideWhenUsed="1"/>
-    <w:lsdException w:name="Table Web 3" w:semiHidden="1" w:unhideWhenUsed="1"/>
-    <w:lsdException w:name="Table Theme" w:semiHidden="1" w:unhideWhenUsed="1"/>
+    <w:lsdException w:name="Balloon Text" w:semiHidden="1" w:unhideWhenUsed="1"/>
     <w:lsdException w:name="Placeholder Text" w:semiHidden="1" w:uiPriority="99"/>
     <w:lsdException w:name="No Spacing" w:uiPriority="1" w:qFormat="1"/>
     <w:lsdException w:name="Light Shading" w:uiPriority="60"/>
@@ -6711,6 +6728,7 @@
     <w:lsdException w:name="Smart Hyperlink" w:semiHidden="1" w:uiPriority="99" w:unhideWhenUsed="1"/>
     <w:lsdException w:name="Hashtag" w:semiHidden="1" w:uiPriority="99" w:unhideWhenUsed="1"/>
     <w:lsdException w:name="Unresolved Mention" w:semiHidden="1" w:uiPriority="99" w:unhideWhenUsed="1"/>
+    <w:lsdException w:name="Smart Link" w:semiHidden="1" w:uiPriority="99" w:unhideWhenUsed="1"/>
   </w:latentStyles>
   <w:style w:type="paragraph" w:default="1" w:styleId="Normal">
     <w:name w:val="Normal"/>
@@ -7324,7 +7342,7 @@
 </file>
 
 <file path=customXml/itemProps1.xml><?xml version="1.0" encoding="utf-8"?>
-<ds:datastoreItem xmlns:ds="http://schemas.openxmlformats.org/officeDocument/2006/customXml" ds:itemID="{416411C0-BC0F-2F42-A0B9-5B4AB06246A8}">
+<ds:datastoreItem xmlns:ds="http://schemas.openxmlformats.org/officeDocument/2006/customXml" ds:itemID="{2A20A86C-B7E0-7A41-A357-91F2BA5F7682}">
   <ds:schemaRefs>
     <ds:schemaRef ds:uri="http://schemas.openxmlformats.org/officeDocument/2006/bibliography"/>
   </ds:schemaRefs>

</xml_diff>